<commit_message>
add the journal of 29 July 2025
</commit_message>
<xml_diff>
--- a/Writing/Journals/2025-07-27.docx
+++ b/Writing/Journals/2025-07-27.docx
@@ -11,11 +11,6 @@
       </w:r>
     </w:p>
     <w:p>
-      <w:pPr>
-        <w:rPr>
-          <w:rFonts w:hint="eastAsia"/>
-        </w:rPr>
-      </w:pPr>
       <w:r>
         <w:rPr>
           <w:rFonts w:hint="eastAsia"/>
@@ -76,7 +71,19 @@
         <w:rPr>
           <w:rFonts w:hint="eastAsia"/>
         </w:rPr>
-        <w:t xml:space="preserve">A few minutes ago, I entered an training course for the online English tutors. The lecturer is a young lady with glasses with years of teaching experience. I had thought it was just an boring meeting to teach novices how to be a professional before I joined it. Unexpectedly, she analysed the tutoring market to some extent and raised some arguments with expertise. </w:t>
+        <w:t xml:space="preserve">A few minutes ago, I entered an training course for the online English tutors. The lecturer is a young lady with glasses with years of teaching experience. I had thought it was just an boring meeting to teach novices how to be a professional </w:t>
+      </w:r>
+      <w:r>
+        <w:rPr>
+          <w:rFonts w:hint="eastAsia"/>
+        </w:rPr>
+        <w:t xml:space="preserve">tutor </w:t>
+      </w:r>
+      <w:r>
+        <w:rPr>
+          <w:rFonts w:hint="eastAsia"/>
+        </w:rPr>
+        <w:t xml:space="preserve">before I joined it. Unexpectedly, she analysed the tutoring market to some extent and raised some arguments with expertise. </w:t>
       </w:r>
       <w:r>
         <w:rPr>
@@ -94,19 +101,82 @@
         <w:rPr>
           <w:rFonts w:hint="eastAsia"/>
         </w:rPr>
+        <w:t xml:space="preserve">. Offering sentimental value is equivalent to teaching. </w:t>
+      </w:r>
+      <w:r>
+        <w:rPr>
+          <w:rFonts w:hint="eastAsia"/>
+        </w:rPr>
+        <w:t xml:space="preserve">As </w:t>
+      </w:r>
+      <w:r>
+        <w:rPr>
+          <w:rFonts w:hint="eastAsia"/>
+        </w:rPr>
+        <w:t>it is a part-time job, I didn</w:t>
+      </w:r>
+      <w:r>
+        <w:t>’</w:t>
+      </w:r>
+      <w:r>
+        <w:rPr>
+          <w:rFonts w:hint="eastAsia"/>
+        </w:rPr>
+        <w:t>t  take it seriously</w:t>
+      </w:r>
+      <w:r>
+        <w:rPr>
+          <w:rFonts w:hint="eastAsia"/>
+        </w:rPr>
+        <w:t xml:space="preserve"> before that</w:t>
+      </w:r>
+      <w:r>
+        <w:rPr>
+          <w:rFonts w:hint="eastAsia"/>
+        </w:rPr>
+        <w:t xml:space="preserve"> and took that I can do such a job easily for granted</w:t>
+      </w:r>
+      <w:r>
+        <w:rPr>
+          <w:rFonts w:hint="eastAsia"/>
+        </w:rPr>
         <w:t xml:space="preserve">. </w:t>
       </w:r>
       <w:r>
         <w:rPr>
           <w:rFonts w:hint="eastAsia"/>
         </w:rPr>
-        <w:t xml:space="preserve">As </w:t>
-      </w:r>
-      <w:r>
-        <w:rPr>
-          <w:rFonts w:hint="eastAsia"/>
-        </w:rPr>
-        <w:t>it is a part-time job, I didn</w:t>
+        <w:t xml:space="preserve">After listening </w:t>
+      </w:r>
+      <w:r>
+        <w:rPr>
+          <w:rFonts w:hint="eastAsia"/>
+        </w:rPr>
+        <w:t xml:space="preserve"> the speech, I realised</w:t>
+      </w:r>
+      <w:r>
+        <w:rPr>
+          <w:rFonts w:hint="eastAsia"/>
+        </w:rPr>
+        <w:t xml:space="preserve"> that it was ri</w:t>
+      </w:r>
+      <w:r>
+        <w:rPr>
+          <w:rFonts w:hint="eastAsia"/>
+        </w:rPr>
+        <w:t>diculous stupid to think it was an easy job</w:t>
+      </w:r>
+      <w:r>
+        <w:rPr>
+          <w:rFonts w:hint="eastAsia"/>
+        </w:rPr>
+        <w:t>. It is implausible to do a job well if one</w:t>
+      </w:r>
+      <w:r>
+        <w:rPr>
+          <w:rFonts w:hint="eastAsia"/>
+        </w:rPr>
+        <w:t xml:space="preserve"> doesn</w:t>
       </w:r>
       <w:r>
         <w:t>’</w:t>
@@ -115,73 +185,16 @@
         <w:rPr>
           <w:rFonts w:hint="eastAsia"/>
         </w:rPr>
-        <w:t>t  take it seriously</w:t>
-      </w:r>
-      <w:r>
-        <w:rPr>
-          <w:rFonts w:hint="eastAsia"/>
-        </w:rPr>
-        <w:t xml:space="preserve"> before that</w:t>
-      </w:r>
-      <w:r>
-        <w:rPr>
-          <w:rFonts w:hint="eastAsia"/>
-        </w:rPr>
-        <w:t xml:space="preserve">. </w:t>
-      </w:r>
-      <w:r>
-        <w:rPr>
-          <w:rFonts w:hint="eastAsia"/>
-        </w:rPr>
-        <w:t xml:space="preserve">After listening </w:t>
-      </w:r>
-      <w:r>
-        <w:rPr>
-          <w:rFonts w:hint="eastAsia"/>
-        </w:rPr>
-        <w:t xml:space="preserve"> the speech, I realised</w:t>
-      </w:r>
-      <w:r>
-        <w:rPr>
-          <w:rFonts w:hint="eastAsia"/>
-        </w:rPr>
-        <w:t xml:space="preserve"> that it was ri</w:t>
-      </w:r>
-      <w:r>
-        <w:rPr>
-          <w:rFonts w:hint="eastAsia"/>
-        </w:rPr>
-        <w:t>diculous stupid to think it was an easy job</w:t>
-      </w:r>
-      <w:r>
-        <w:rPr>
-          <w:rFonts w:hint="eastAsia"/>
-        </w:rPr>
-        <w:t>. It is implausible to do a job well if one</w:t>
-      </w:r>
-      <w:r>
-        <w:rPr>
-          <w:rFonts w:hint="eastAsia"/>
-        </w:rPr>
-        <w:t xml:space="preserve"> doesn</w:t>
-      </w:r>
-      <w:r>
-        <w:t>’</w:t>
-      </w:r>
-      <w:r>
-        <w:rPr>
-          <w:rFonts w:hint="eastAsia"/>
-        </w:rPr>
         <w:t>t take is seriously</w:t>
+      </w:r>
+      <w:r>
+        <w:rPr>
+          <w:rFonts w:hint="eastAsia"/>
+        </w:rPr>
+        <w:t xml:space="preserve">. We should be a professional whatever the kind of a job is. </w:t>
       </w:r>
       <w:bookmarkStart w:id="0" w:name="_GoBack"/>
       <w:bookmarkEnd w:id="0"/>
-      <w:r>
-        <w:rPr>
-          <w:rFonts w:hint="eastAsia"/>
-        </w:rPr>
-        <w:t xml:space="preserve">. We should be a professional whatever the kind of a job is. </w:t>
-      </w:r>
     </w:p>
     <w:sectPr>
       <w:pgSz w:w="11906" w:h="16838"/>

</xml_diff>